<commit_message>
Updated project documentation and templates
</commit_message>
<xml_diff>
--- a/docs/fo-projectnaam.docx
+++ b/docs/fo-projectnaam.docx
@@ -31,60 +31,6 @@
         <w:rPr/>
       </w:pPr>
       <w:r>
-        <w:rPr>
-          <w:rtl w:val="0"/>
-        </w:rPr>
-      </w:r>
-    </w:p>
-    <w:p>
-      <w:pPr>
-        <w:rPr>
-          <w:color w:val="999999"/>
-        </w:rPr>
-      </w:pPr>
-      <w:r>
-        <w:rPr>
-          <w:color w:val="999999"/>
-          <w:rtl w:val="0"/>
-        </w:rPr>
-        <w:t xml:space="preserve">Alle grijze teksten en afbeeldingen dienen als voorbeelden en kan je of verwijderen, of vervangen met je eigen (zwartkleurige) inhoud. Vergeet niet de inhoudsopgave regelmatig te verversen.</w:t>
-      </w:r>
-    </w:p>
-    <w:p>
-      <w:pPr>
-        <w:rPr/>
-      </w:pPr>
-      <w:r>
-        <w:rPr>
-          <w:rtl w:val="0"/>
-        </w:rPr>
-      </w:r>
-    </w:p>
-    <w:p>
-      <w:pPr>
-        <w:rPr>
-          <w:color w:val="0b5394"/>
-        </w:rPr>
-      </w:pPr>
-      <w:r>
-        <w:rPr>
-          <w:b w:val="1"/>
-          <w:color w:val="0b5394"/>
-          <w:rtl w:val="0"/>
-        </w:rPr>
-        <w:t xml:space="preserve">Inhoudsopgave</w:t>
-      </w:r>
-      <w:r>
-        <w:rPr>
-          <w:rtl w:val="0"/>
-        </w:rPr>
-      </w:r>
-    </w:p>
-    <w:p>
-      <w:pPr>
-        <w:rPr/>
-      </w:pPr>
-      <w:r>
         <w:pict>
           <v:rect style="width:0.0pt;height:1.5pt" o:hr="t" o:hrstd="t" o:hralign="center" fillcolor="#A0A0A0" stroked="f"/>
         </w:pict>
@@ -95,8 +41,89 @@
         </w:rPr>
       </w:r>
     </w:p>
+    <w:p>
+      <w:pPr>
+        <w:rPr/>
+      </w:pPr>
+      <w:r>
+        <w:rPr>
+          <w:rtl w:val="0"/>
+        </w:rPr>
+        <w:t xml:space="preserve">Wat moet het product doen?</w:t>
+      </w:r>
+    </w:p>
+    <w:p>
+      <w:pPr>
+        <w:rPr/>
+      </w:pPr>
+      <w:r>
+        <w:rPr>
+          <w:rtl w:val="0"/>
+        </w:rPr>
+      </w:r>
+    </w:p>
+    <w:p>
+      <w:pPr>
+        <w:rPr>
+          <w:color w:val="999999"/>
+        </w:rPr>
+      </w:pPr>
+      <w:r>
+        <w:rPr>
+          <w:color w:val="999999"/>
+          <w:rtl w:val="0"/>
+        </w:rPr>
+        <w:t xml:space="preserve">Alle grijze teksten en afbeeldingen dienen als voorbeelden en kan je of verwijderen, of vervangen met je eigen (zwartkleurige) inhoud. Vergeet niet de inhoudsopgave regelmatig te verversen.</w:t>
+      </w:r>
+    </w:p>
+    <w:p>
+      <w:pPr>
+        <w:rPr/>
+      </w:pPr>
+      <w:r>
+        <w:rPr>
+          <w:rtl w:val="0"/>
+        </w:rPr>
+      </w:r>
+    </w:p>
+    <w:p>
+      <w:pPr>
+        <w:rPr>
+          <w:color w:val="0b5394"/>
+        </w:rPr>
+      </w:pPr>
+      <w:r>
+        <w:rPr>
+          <w:b w:val="1"/>
+          <w:color w:val="0b5394"/>
+          <w:rtl w:val="0"/>
+        </w:rPr>
+        <w:t xml:space="preserve">Inhoudsopgave</w:t>
+      </w:r>
+      <w:r>
+        <w:rPr>
+          <w:rtl w:val="0"/>
+        </w:rPr>
+      </w:r>
+    </w:p>
+    <w:p>
+      <w:pPr>
+        <w:rPr/>
+      </w:pPr>
+      <w:r>
+        <w:pict>
+          <v:rect style="width:0.0pt;height:1.5pt" o:hr="t" o:hrstd="t" o:hralign="center" fillcolor="#A0A0A0" stroked="f"/>
+        </w:pict>
+      </w:r>
+      <w:r>
+        <w:rPr>
+          <w:rtl w:val="0"/>
+        </w:rPr>
+      </w:r>
+    </w:p>
     <w:sdt>
       <w:sdtPr>
+        <w:id w:val="13147441"/>
         <w:docPartObj>
           <w:docPartGallery w:val="Table of Contents"/>
           <w:docPartUnique w:val="1"/>
@@ -371,54 +398,6 @@
               <w:vertAlign w:val="baseline"/>
             </w:rPr>
           </w:pPr>
-          <w:hyperlink w:anchor="_glzmsfo02kcj">
-            <w:r>
-              <w:rPr>
-                <w:rFonts w:ascii="Arial" w:cs="Arial" w:eastAsia="Arial" w:hAnsi="Arial"/>
-                <w:b w:val="1"/>
-                <w:i w:val="0"/>
-                <w:smallCaps w:val="0"/>
-                <w:strike w:val="0"/>
-                <w:color w:val="000000"/>
-                <w:sz w:val="22"/>
-                <w:szCs w:val="22"/>
-                <w:u w:val="none"/>
-                <w:shd w:fill="auto" w:val="clear"/>
-                <w:vertAlign w:val="baseline"/>
-                <w:rtl w:val="0"/>
-              </w:rPr>
-              <w:t xml:space="preserve">Navigatiestructuur</w:t>
-              <w:tab/>
-              <w:t xml:space="preserve">4</w:t>
-            </w:r>
-          </w:hyperlink>
-          <w:r>
-            <w:rPr>
-              <w:rtl w:val="0"/>
-            </w:rPr>
-          </w:r>
-        </w:p>
-        <w:p>
-          <w:pPr>
-            <w:widowControl w:val="0"/>
-            <w:tabs>
-              <w:tab w:val="right" w:leader="none" w:pos="12000"/>
-            </w:tabs>
-            <w:spacing w:before="60" w:line="240" w:lineRule="auto"/>
-            <w:rPr>
-              <w:rFonts w:ascii="Arial" w:cs="Arial" w:eastAsia="Arial" w:hAnsi="Arial"/>
-              <w:b w:val="1"/>
-              <w:i w:val="0"/>
-              <w:smallCaps w:val="0"/>
-              <w:strike w:val="0"/>
-              <w:color w:val="000000"/>
-              <w:sz w:val="22"/>
-              <w:szCs w:val="22"/>
-              <w:u w:val="none"/>
-              <w:shd w:fill="auto" w:val="clear"/>
-              <w:vertAlign w:val="baseline"/>
-            </w:rPr>
-          </w:pPr>
           <w:hyperlink w:anchor="_qtzqe3jv89ki">
             <w:r>
               <w:rPr>
@@ -781,7 +760,7 @@
           <w:color w:val="999999"/>
           <w:rtl w:val="0"/>
         </w:rPr>
-        <w:t xml:space="preserve">Voeg hier gebruikersscenario’s (use cases), stroomdiagrammen (flowcharts), sitemaps, UML, etc. toe, ter verduidelijking van de functionaliteiten. Beschrijf ook telkens elk schema, zodat leken begrijpen wat men bedoeld.</w:t>
+        <w:t xml:space="preserve">Verduidelijk de functionaliteiten via diverse schema’s. Denk aan gebruikersscenario’s (use cases), stroomdiagrammen (flowcharts), sitemaps, UML, etc. Kies vooraf voor maximaal 4 soorten. Beschrijf ook telkens elk schema, zodat leken begrijpen wat men bedoeld.</w:t>
       </w:r>
     </w:p>
     <w:p>
@@ -835,12 +814,12 @@
           <wp:inline distB="114300" distT="114300" distL="114300" distR="114300">
             <wp:extent cx="6645600" cy="1549400"/>
             <wp:effectExtent b="0" l="0" r="0" t="0"/>
-            <wp:docPr id="5" name="image5.png"/>
+            <wp:docPr id="4" name="image2.png"/>
             <a:graphic>
               <a:graphicData uri="http://schemas.openxmlformats.org/drawingml/2006/picture">
                 <pic:pic>
                   <pic:nvPicPr>
-                    <pic:cNvPr id="0" name="image5.png"/>
+                    <pic:cNvPr id="0" name="image2.png"/>
                     <pic:cNvPicPr preferRelativeResize="0"/>
                   </pic:nvPicPr>
                   <pic:blipFill>
@@ -909,7 +888,7 @@
           <w:color w:val="999999"/>
           <w:rtl w:val="0"/>
         </w:rPr>
-        <w:t xml:space="preserve">toont vaak de structuur van de pagina’s en hoe men daar kan komen. Hieronder een tweetal voorbeelden van een vrij eenvoudige tot redelijk complexe website.</w:t>
+        <w:t xml:space="preserve">toont vaak de structuur van de pagina’s en hoe men daar kan komen. De designer van de applicatie heeft hoogstwaarschijnlijk al sitemaps beschikbaar, omdat deze ook voor het visueel ontwerp nodig zijn. Hieronder twee voorbeelden van een vrij eenvoudige en redelijk complexe website.</w:t>
         <w:br w:type="textWrapping"/>
         <w:br w:type="textWrapping"/>
       </w:r>
@@ -921,12 +900,12 @@
           <wp:inline distB="114300" distT="114300" distL="114300" distR="114300">
             <wp:extent cx="6434138" cy="4433840"/>
             <wp:effectExtent b="0" l="0" r="0" t="0"/>
-            <wp:docPr id="4" name="image6.png"/>
+            <wp:docPr id="3" name="image4.png"/>
             <a:graphic>
               <a:graphicData uri="http://schemas.openxmlformats.org/drawingml/2006/picture">
                 <pic:pic>
                   <pic:nvPicPr>
-                    <pic:cNvPr id="0" name="image6.png"/>
+                    <pic:cNvPr id="0" name="image4.png"/>
                     <pic:cNvPicPr preferRelativeResize="0"/>
                   </pic:nvPicPr>
                   <pic:blipFill>
@@ -1043,12 +1022,12 @@
           <wp:inline distB="114300" distT="114300" distL="114300" distR="114300">
             <wp:extent cx="6645600" cy="3149600"/>
             <wp:effectExtent b="0" l="0" r="0" t="0"/>
-            <wp:docPr id="6" name="image3.png"/>
+            <wp:docPr id="5" name="image1.png"/>
             <a:graphic>
               <a:graphicData uri="http://schemas.openxmlformats.org/drawingml/2006/picture">
                 <pic:pic>
                   <pic:nvPicPr>
-                    <pic:cNvPr id="0" name="image3.png"/>
+                    <pic:cNvPr id="0" name="image1.png"/>
                     <pic:cNvPicPr preferRelativeResize="0"/>
                   </pic:nvPicPr>
                   <pic:blipFill>
@@ -1101,12 +1080,12 @@
           <wp:inline distB="114300" distT="114300" distL="114300" distR="114300">
             <wp:extent cx="6645600" cy="3149600"/>
             <wp:effectExtent b="0" l="0" r="0" t="0"/>
-            <wp:docPr id="1" name="image1.png"/>
+            <wp:docPr id="1" name="image3.png"/>
             <a:graphic>
               <a:graphicData uri="http://schemas.openxmlformats.org/drawingml/2006/picture">
                 <pic:pic>
                   <pic:nvPicPr>
-                    <pic:cNvPr id="0" name="image1.png"/>
+                    <pic:cNvPr id="0" name="image3.png"/>
                     <pic:cNvPicPr preferRelativeResize="0"/>
                   </pic:nvPicPr>
                   <pic:blipFill>
@@ -1159,39 +1138,80 @@
         <w:pStyle w:val="Heading1"/>
         <w:rPr/>
       </w:pPr>
-      <w:bookmarkStart w:colFirst="0" w:colLast="0" w:name="_glzmsfo02kcj" w:id="6"/>
+      <w:bookmarkStart w:colFirst="0" w:colLast="0" w:name="_qtzqe3jv89ki" w:id="6"/>
       <w:bookmarkEnd w:id="6"/>
       <w:r>
         <w:rPr>
           <w:rtl w:val="0"/>
         </w:rPr>
-        <w:t xml:space="preserve">Navigatiestructuur</w:t>
-      </w:r>
-    </w:p>
-    <w:p>
-      <w:pPr>
-        <w:rPr>
-          <w:color w:val="999999"/>
-        </w:rPr>
-      </w:pPr>
-      <w:r>
-        <w:rPr>
-          <w:color w:val="999999"/>
-          <w:rtl w:val="0"/>
-        </w:rPr>
-        <w:t xml:space="preserve">Waar nodig kan je hier de navigatiestructuur tonen van het te ontwikkelen product. De processen kan je tonen via een sitemap, stroomschema of klassieke stamboomdiagram. De designer van de applicatie heeft hoogstwaarschijnlijk al sitemaps beschikbaar, omdat deze ook voor het visueel ontwerp nodig zijn.</w:t>
-      </w:r>
-    </w:p>
-    <w:p>
-      <w:pPr>
-        <w:rPr>
-          <w:color w:val="999999"/>
-        </w:rPr>
-      </w:pPr>
-      <w:r>
-        <w:rPr>
-          <w:rtl w:val="0"/>
-        </w:rPr>
+        <w:t xml:space="preserve">Schermontwerpen</w:t>
+      </w:r>
+    </w:p>
+    <w:p>
+      <w:pPr>
+        <w:rPr>
+          <w:color w:val="999999"/>
+        </w:rPr>
+      </w:pPr>
+      <w:r>
+        <w:rPr>
+          <w:color w:val="999999"/>
+          <w:rtl w:val="0"/>
+        </w:rPr>
+        <w:t xml:space="preserve">Beschikt een ontwerper al over de hoog-getrouwheid (high-fidelity) wireframes of mockups, dan kan men deze al toevoegen aan het functioneel ontwerp.</w:t>
+      </w:r>
+    </w:p>
+    <w:p>
+      <w:pPr>
+        <w:rPr>
+          <w:color w:val="999999"/>
+        </w:rPr>
+      </w:pPr>
+      <w:r>
+        <w:rPr>
+          <w:rtl w:val="0"/>
+        </w:rPr>
+      </w:r>
+    </w:p>
+    <w:p>
+      <w:pPr>
+        <w:rPr>
+          <w:color w:val="999999"/>
+        </w:rPr>
+      </w:pPr>
+      <w:r>
+        <w:rPr>
+          <w:color w:val="999999"/>
+          <w:rtl w:val="0"/>
+        </w:rPr>
+        <w:t xml:space="preserve">In veel gevallen is men nog bezig met het ontwerpen, omdat tegenwoordig ontwerp en ontwikkeling tegelijk op kunnen gaan. In een agile werkmethodiek worden tussendoor ook aanpassingen verricht die weer invloed hebben op delen van de interface. </w:t>
+      </w:r>
+    </w:p>
+    <w:p>
+      <w:pPr>
+        <w:rPr>
+          <w:color w:val="999999"/>
+        </w:rPr>
+      </w:pPr>
+      <w:r>
+        <w:rPr>
+          <w:rtl w:val="0"/>
+        </w:rPr>
+      </w:r>
+    </w:p>
+    <w:p>
+      <w:pPr>
+        <w:rPr>
+          <w:color w:val="999999"/>
+        </w:rPr>
+      </w:pPr>
+      <w:r>
+        <w:rPr>
+          <w:color w:val="999999"/>
+          <w:rtl w:val="0"/>
+        </w:rPr>
+        <w:t xml:space="preserve">Is er nog geen mockup beschikbaar, dan kan men dit onderwerp schrappen.</w:t>
+        <w:br w:type="textWrapping"/>
       </w:r>
     </w:p>
     <w:p>
@@ -1206,160 +1226,18 @@
         </w:rPr>
         <w:drawing>
           <wp:inline distB="114300" distT="114300" distL="114300" distR="114300">
-            <wp:extent cx="6645600" cy="1231900"/>
+            <wp:extent cx="6645600" cy="3149600"/>
             <wp:effectExtent b="0" l="0" r="0" t="0"/>
-            <wp:docPr id="2" name="image4.png"/>
+            <wp:docPr id="2" name="image5.png"/>
             <a:graphic>
               <a:graphicData uri="http://schemas.openxmlformats.org/drawingml/2006/picture">
                 <pic:pic>
                   <pic:nvPicPr>
-                    <pic:cNvPr id="0" name="image4.png"/>
+                    <pic:cNvPr id="0" name="image5.png"/>
                     <pic:cNvPicPr preferRelativeResize="0"/>
                   </pic:nvPicPr>
                   <pic:blipFill>
                     <a:blip r:embed="rId10"/>
-                    <a:srcRect b="0" l="0" r="0" t="0"/>
-                    <a:stretch>
-                      <a:fillRect/>
-                    </a:stretch>
-                  </pic:blipFill>
-                  <pic:spPr>
-                    <a:xfrm>
-                      <a:off x="0" y="0"/>
-                      <a:ext cx="6645600" cy="1231900"/>
-                    </a:xfrm>
-                    <a:prstGeom prst="rect"/>
-                    <a:ln/>
-                  </pic:spPr>
-                </pic:pic>
-              </a:graphicData>
-            </a:graphic>
-          </wp:inline>
-        </w:drawing>
-      </w:r>
-      <w:r>
-        <w:rPr>
-          <w:rtl w:val="0"/>
-        </w:rPr>
-      </w:r>
-    </w:p>
-    <w:p>
-      <w:pPr>
-        <w:rPr>
-          <w:color w:val="999999"/>
-        </w:rPr>
-      </w:pPr>
-      <w:r>
-        <w:rPr>
-          <w:rtl w:val="0"/>
-        </w:rPr>
-      </w:r>
-    </w:p>
-    <w:p>
-      <w:pPr>
-        <w:pStyle w:val="Heading1"/>
-        <w:rPr/>
-      </w:pPr>
-      <w:bookmarkStart w:colFirst="0" w:colLast="0" w:name="_qtzqe3jv89ki" w:id="7"/>
-      <w:bookmarkEnd w:id="7"/>
-      <w:r>
-        <w:rPr>
-          <w:rtl w:val="0"/>
-        </w:rPr>
-        <w:t xml:space="preserve">Schermontwerpen</w:t>
-      </w:r>
-    </w:p>
-    <w:p>
-      <w:pPr>
-        <w:rPr>
-          <w:color w:val="999999"/>
-        </w:rPr>
-      </w:pPr>
-      <w:r>
-        <w:rPr>
-          <w:color w:val="999999"/>
-          <w:rtl w:val="0"/>
-        </w:rPr>
-        <w:t xml:space="preserve">Beschikt een ontwerper al over de hoog-getrouwheid (high-fidelity) wireframes of mockups, dan kan men deze al toevoegen aan het functioneel ontwerp.</w:t>
-      </w:r>
-    </w:p>
-    <w:p>
-      <w:pPr>
-        <w:rPr>
-          <w:color w:val="999999"/>
-        </w:rPr>
-      </w:pPr>
-      <w:r>
-        <w:rPr>
-          <w:rtl w:val="0"/>
-        </w:rPr>
-      </w:r>
-    </w:p>
-    <w:p>
-      <w:pPr>
-        <w:rPr>
-          <w:color w:val="999999"/>
-        </w:rPr>
-      </w:pPr>
-      <w:r>
-        <w:rPr>
-          <w:color w:val="999999"/>
-          <w:rtl w:val="0"/>
-        </w:rPr>
-        <w:t xml:space="preserve">In veel gevallen is men nog bezig met het ontwerpen, omdat tegenwoordig ontwerp en ontwikkeling tegelijk op kunnen gaan. In een agile werkmethodiek worden tussendoor ook aanpassingen verricht die weer invloed hebben op delen van de interface. </w:t>
-      </w:r>
-    </w:p>
-    <w:p>
-      <w:pPr>
-        <w:rPr>
-          <w:color w:val="999999"/>
-        </w:rPr>
-      </w:pPr>
-      <w:r>
-        <w:rPr>
-          <w:rtl w:val="0"/>
-        </w:rPr>
-      </w:r>
-    </w:p>
-    <w:p>
-      <w:pPr>
-        <w:rPr>
-          <w:color w:val="999999"/>
-        </w:rPr>
-      </w:pPr>
-      <w:r>
-        <w:rPr>
-          <w:color w:val="999999"/>
-          <w:rtl w:val="0"/>
-        </w:rPr>
-        <w:t xml:space="preserve">Is er nog geen mockup beschikbaar, dan kan men dit onderwerp schrappen.</w:t>
-        <w:br w:type="textWrapping"/>
-      </w:r>
-    </w:p>
-    <w:p>
-      <w:pPr>
-        <w:rPr>
-          <w:color w:val="999999"/>
-        </w:rPr>
-      </w:pPr>
-      <w:r>
-        <w:rPr>
-          <w:color w:val="999999"/>
-        </w:rPr>
-        <w:drawing>
-          <wp:inline distB="114300" distT="114300" distL="114300" distR="114300">
-            <wp:extent cx="6645600" cy="3149600"/>
-            <wp:effectExtent b="0" l="0" r="0" t="0"/>
-            <wp:docPr id="3" name="image2.png"/>
-            <a:graphic>
-              <a:graphicData uri="http://schemas.openxmlformats.org/drawingml/2006/picture">
-                <pic:pic>
-                  <pic:nvPicPr>
-                    <pic:cNvPr id="0" name="image2.png"/>
-                    <pic:cNvPicPr preferRelativeResize="0"/>
-                  </pic:nvPicPr>
-                  <pic:blipFill>
-                    <a:blip r:embed="rId11"/>
                     <a:srcRect b="0" l="0" r="0" t="0"/>
                     <a:stretch>
                       <a:fillRect/>
@@ -1404,8 +1282,8 @@
         <w:pStyle w:val="Heading1"/>
         <w:rPr/>
       </w:pPr>
-      <w:bookmarkStart w:colFirst="0" w:colLast="0" w:name="_h7t15h5vjwx6" w:id="8"/>
-      <w:bookmarkEnd w:id="8"/>
+      <w:bookmarkStart w:colFirst="0" w:colLast="0" w:name="_h7t15h5vjwx6" w:id="7"/>
+      <w:bookmarkEnd w:id="7"/>
       <w:r>
         <w:rPr>
           <w:rtl w:val="0"/>
@@ -1432,53 +1310,53 @@
         <w:pStyle w:val="Heading1"/>
         <w:rPr/>
       </w:pPr>
-      <w:bookmarkStart w:colFirst="0" w:colLast="0" w:name="_sq8f8j6c3yyl" w:id="9"/>
+      <w:bookmarkStart w:colFirst="0" w:colLast="0" w:name="_sq8f8j6c3yyl" w:id="8"/>
+      <w:bookmarkEnd w:id="8"/>
+      <w:r>
+        <w:rPr>
+          <w:rtl w:val="0"/>
+        </w:rPr>
+        <w:t xml:space="preserve">Opmerkingen</w:t>
+      </w:r>
+    </w:p>
+    <w:p>
+      <w:pPr>
+        <w:rPr>
+          <w:color w:val="999999"/>
+        </w:rPr>
+      </w:pPr>
+      <w:r>
+        <w:rPr>
+          <w:color w:val="999999"/>
+          <w:rtl w:val="0"/>
+        </w:rPr>
+        <w:t xml:space="preserve">Zijn er nog opmerkingen, dan kan je deze in dit hoofdstuk kwijt.</w:t>
+      </w:r>
+    </w:p>
+    <w:p>
+      <w:pPr>
+        <w:rPr>
+          <w:color w:val="999999"/>
+        </w:rPr>
+      </w:pPr>
+      <w:r>
+        <w:br w:type="page"/>
+      </w:r>
+      <w:r>
+        <w:rPr>
+          <w:rtl w:val="0"/>
+        </w:rPr>
+      </w:r>
+    </w:p>
+    <w:p>
+      <w:pPr>
+        <w:pStyle w:val="Heading1"/>
+        <w:rPr>
+          <w:color w:val="999999"/>
+        </w:rPr>
+      </w:pPr>
+      <w:bookmarkStart w:colFirst="0" w:colLast="0" w:name="_t48jpgfxn2ve" w:id="9"/>
       <w:bookmarkEnd w:id="9"/>
-      <w:r>
-        <w:rPr>
-          <w:rtl w:val="0"/>
-        </w:rPr>
-        <w:t xml:space="preserve">Opmerkingen</w:t>
-      </w:r>
-    </w:p>
-    <w:p>
-      <w:pPr>
-        <w:rPr>
-          <w:color w:val="999999"/>
-        </w:rPr>
-      </w:pPr>
-      <w:r>
-        <w:rPr>
-          <w:color w:val="999999"/>
-          <w:rtl w:val="0"/>
-        </w:rPr>
-        <w:t xml:space="preserve">Zijn er nog opmerkingen, dan kan je deze in dit hoofdstuk kwijt.</w:t>
-      </w:r>
-    </w:p>
-    <w:p>
-      <w:pPr>
-        <w:rPr>
-          <w:color w:val="999999"/>
-        </w:rPr>
-      </w:pPr>
-      <w:r>
-        <w:br w:type="page"/>
-      </w:r>
-      <w:r>
-        <w:rPr>
-          <w:rtl w:val="0"/>
-        </w:rPr>
-      </w:r>
-    </w:p>
-    <w:p>
-      <w:pPr>
-        <w:pStyle w:val="Heading1"/>
-        <w:rPr>
-          <w:color w:val="999999"/>
-        </w:rPr>
-      </w:pPr>
-      <w:bookmarkStart w:colFirst="0" w:colLast="0" w:name="_t48jpgfxn2ve" w:id="10"/>
-      <w:bookmarkEnd w:id="10"/>
       <w:r>
         <w:rPr>
           <w:rtl w:val="0"/>
@@ -1496,8 +1374,8 @@
         <w:pStyle w:val="Heading2"/>
         <w:rPr/>
       </w:pPr>
-      <w:bookmarkStart w:colFirst="0" w:colLast="0" w:name="_q9345bhds2i2" w:id="11"/>
-      <w:bookmarkEnd w:id="11"/>
+      <w:bookmarkStart w:colFirst="0" w:colLast="0" w:name="_q9345bhds2i2" w:id="10"/>
+      <w:bookmarkEnd w:id="10"/>
       <w:r>
         <w:rPr>
           <w:rtl w:val="0"/>
@@ -1909,8 +1787,8 @@
         <w:pStyle w:val="Heading2"/>
         <w:rPr/>
       </w:pPr>
-      <w:bookmarkStart w:colFirst="0" w:colLast="0" w:name="_6ja4js5cqi4d" w:id="12"/>
-      <w:bookmarkEnd w:id="12"/>
+      <w:bookmarkStart w:colFirst="0" w:colLast="0" w:name="_6ja4js5cqi4d" w:id="11"/>
+      <w:bookmarkEnd w:id="11"/>
       <w:r>
         <w:rPr>
           <w:rtl w:val="0"/>
@@ -1934,7 +1812,7 @@
       </w:r>
     </w:p>
     <w:sectPr>
-      <w:footerReference r:id="rId12" w:type="default"/>
+      <w:footerReference r:id="rId11" w:type="default"/>
       <w:pgSz w:h="16838" w:w="11906" w:orient="portrait"/>
       <w:pgMar w:bottom="720" w:top="720" w:left="720" w:right="720" w:header="720" w:footer="720"/>
       <w:pgNumType w:start="1"/>
@@ -1991,7 +1869,7 @@
     <w:name w:val="normal"/>
   </w:style>
   <w:style w:type="table" w:styleId="TableNormal" w:default="1">
-    <w:name w:val="Table Normal"/>
+    <w:name w:val="TableNormal"/>
   </w:style>
   <w:style w:type="paragraph" w:styleId="Heading1">
     <w:name w:val="heading 1"/>

</xml_diff>